<commit_message>
adding update code challenge file
</commit_message>
<xml_diff>
--- a/Shopify DS Challenge.docx
+++ b/Shopify DS Challenge.docx
@@ -334,16 +334,7 @@
           <w:sz w:val="22"/>
           <w:szCs w:val="22"/>
         </w:rPr>
-        <w:t>relatively</w:t>
-      </w:r>
-      <w:r>
-        <w:rPr>
-          <w:rFonts w:ascii="Arial" w:hAnsi="Arial" w:cs="Arial"/>
-          <w:color w:val="000000"/>
-          <w:sz w:val="22"/>
-          <w:szCs w:val="22"/>
-        </w:rPr>
-        <w:t xml:space="preserve"> </w:t>
+        <w:t xml:space="preserve">relatively </w:t>
       </w:r>
       <w:r>
         <w:rPr>
@@ -755,16 +746,7 @@
           <w:sz w:val="22"/>
           <w:szCs w:val="22"/>
         </w:rPr>
-        <w:t xml:space="preserve"> AOV separate</w:t>
-      </w:r>
-      <w:r>
-        <w:rPr>
-          <w:rFonts w:ascii="Arial" w:hAnsi="Arial" w:cs="Arial"/>
-          <w:color w:val="000000"/>
-          <w:sz w:val="22"/>
-          <w:szCs w:val="22"/>
-        </w:rPr>
-        <w:t>ly</w:t>
+        <w:t xml:space="preserve"> AOV separately</w:t>
       </w:r>
       <w:r>
         <w:rPr>
@@ -1022,16 +1004,7 @@
           <w:bCs/>
           <w:color w:val="000000"/>
         </w:rPr>
-        <w:t xml:space="preserve"> </w:t>
-      </w:r>
-      <w:r>
-        <w:rPr>
-          <w:rFonts w:ascii="Arial" w:hAnsi="Arial" w:cs="Arial"/>
-          <w:b/>
-          <w:bCs/>
-          <w:color w:val="000000"/>
-        </w:rPr>
-        <w:t>704000</w:t>
+        <w:t xml:space="preserve"> 704000</w:t>
       </w:r>
     </w:p>
     <w:p>
@@ -1388,16 +1361,7 @@
           <w:sz w:val="22"/>
           <w:szCs w:val="22"/>
         </w:rPr>
-        <w:t xml:space="preserve"> </w:t>
-      </w:r>
-      <w:r>
-        <w:rPr>
-          <w:rFonts w:ascii="Arial" w:hAnsi="Arial" w:cs="Arial"/>
-          <w:color w:val="000000"/>
-          <w:sz w:val="22"/>
-          <w:szCs w:val="22"/>
-        </w:rPr>
-        <w:t>What is the last name of the employee with the most orders?</w:t>
+        <w:t xml:space="preserve"> What is the last name of the employee with the most orders?</w:t>
       </w:r>
     </w:p>
     <w:p>
@@ -1707,9 +1671,12 @@
       </w:r>
       <w:proofErr w:type="spellStart"/>
       <w:r>
-        <w:t>productName</w:t>
+        <w:t>ProductID</w:t>
       </w:r>
       <w:proofErr w:type="spellEnd"/>
+      <w:r>
+        <w:t>, ProductName, Unit, Price</w:t>
+      </w:r>
     </w:p>
     <w:p>
       <w:r>
@@ -1742,10 +1709,7 @@
         <w:ind w:left="1440"/>
       </w:pPr>
       <w:r>
-        <w:t xml:space="preserve">        </w:t>
-      </w:r>
-      <w:r>
-        <w:t xml:space="preserve">from </w:t>
+        <w:t xml:space="preserve">        from </w:t>
       </w:r>
       <w:proofErr w:type="spellStart"/>
       <w:r>
@@ -1758,59 +1722,53 @@
         <w:ind w:left="1440"/>
       </w:pPr>
       <w:r>
-        <w:t xml:space="preserve">        </w:t>
+        <w:t xml:space="preserve">        where </w:t>
+      </w:r>
+      <w:proofErr w:type="spellStart"/>
+      <w:r>
+        <w:t>orderID</w:t>
+      </w:r>
+      <w:proofErr w:type="spellEnd"/>
+      <w:r>
+        <w:t xml:space="preserve"> in (select </w:t>
+      </w:r>
+      <w:proofErr w:type="spellStart"/>
+      <w:r>
+        <w:t>orderID</w:t>
+      </w:r>
+      <w:proofErr w:type="spellEnd"/>
+      <w:r>
+        <w:t xml:space="preserve"> </w:t>
+      </w:r>
+    </w:p>
+    <w:p>
+      <w:pPr>
+        <w:ind w:left="2880" w:firstLine="720"/>
+      </w:pPr>
+      <w:r>
+        <w:t xml:space="preserve"> </w:t>
+      </w:r>
+      <w:r>
+        <w:t xml:space="preserve">from orders </w:t>
+      </w:r>
+    </w:p>
+    <w:p>
+      <w:pPr>
+        <w:ind w:left="3600"/>
+      </w:pPr>
+      <w:r>
+        <w:t xml:space="preserve"> </w:t>
       </w:r>
       <w:r>
         <w:t xml:space="preserve">where </w:t>
       </w:r>
       <w:proofErr w:type="spellStart"/>
       <w:r>
-        <w:t>orderID</w:t>
+        <w:t>CustomerID</w:t>
       </w:r>
       <w:proofErr w:type="spellEnd"/>
       <w:r>
-        <w:t xml:space="preserve"> in (select </w:t>
-      </w:r>
-      <w:proofErr w:type="spellStart"/>
-      <w:r>
-        <w:t>orderID</w:t>
-      </w:r>
-      <w:proofErr w:type="spellEnd"/>
-      <w:r>
-        <w:t xml:space="preserve"> </w:t>
-      </w:r>
-    </w:p>
-    <w:p>
-      <w:pPr>
-        <w:ind w:left="2880" w:firstLine="720"/>
-      </w:pPr>
-      <w:r>
-        <w:t xml:space="preserve"> </w:t>
-      </w:r>
-      <w:r>
-        <w:t xml:space="preserve">from orders </w:t>
-      </w:r>
-    </w:p>
-    <w:p>
-      <w:pPr>
-        <w:ind w:left="3600"/>
-      </w:pPr>
-      <w:r>
-        <w:t xml:space="preserve"> </w:t>
-      </w:r>
-      <w:r>
-        <w:t xml:space="preserve">where </w:t>
-      </w:r>
-      <w:proofErr w:type="spellStart"/>
-      <w:r>
-        <w:t>CustomerID</w:t>
-      </w:r>
-      <w:proofErr w:type="spellEnd"/>
-      <w:r>
-        <w:t xml:space="preserve"> in (select </w:t>
-      </w:r>
-      <w:r>
-        <w:t xml:space="preserve"> </w:t>
+        <w:t xml:space="preserve"> in (select  </w:t>
       </w:r>
       <w:proofErr w:type="spellStart"/>
       <w:r>
@@ -1916,7 +1874,7 @@
     </w:p>
     <w:tbl>
       <w:tblPr>
-        <w:tblW w:w="5057" w:type="dxa"/>
+        <w:tblW w:w="9073" w:type="dxa"/>
         <w:tblBorders>
           <w:top w:val="single" w:sz="6" w:space="0" w:color="CCCCCC"/>
           <w:left w:val="single" w:sz="6" w:space="0" w:color="CCCCCC"/>
@@ -1933,11 +1891,14 @@
         <w:tblLook w:val="04A0" w:firstRow="1" w:lastRow="0" w:firstColumn="1" w:lastColumn="0" w:noHBand="0" w:noVBand="1"/>
       </w:tblPr>
       <w:tblGrid>
-        <w:gridCol w:w="5057"/>
+        <w:gridCol w:w="2238"/>
+        <w:gridCol w:w="2622"/>
+        <w:gridCol w:w="3023"/>
+        <w:gridCol w:w="1190"/>
       </w:tblGrid>
       <w:tr>
         <w:trPr>
-          <w:trHeight w:val="742"/>
+          <w:trHeight w:val="758"/>
         </w:trPr>
         <w:tc>
           <w:tcPr>
@@ -1946,6 +1907,45 @@
             <w:tcMar>
               <w:top w:w="120" w:type="dxa"/>
               <w:left w:w="240" w:type="dxa"/>
+              <w:bottom w:w="120" w:type="dxa"/>
+              <w:right w:w="120" w:type="dxa"/>
+            </w:tcMar>
+            <w:hideMark/>
+          </w:tcPr>
+          <w:p>
+            <w:pPr>
+              <w:spacing w:before="300" w:after="300"/>
+              <w:rPr>
+                <w:rFonts w:ascii="Verdana" w:hAnsi="Verdana"/>
+                <w:b/>
+                <w:bCs/>
+                <w:color w:val="000000"/>
+                <w:sz w:val="21"/>
+                <w:szCs w:val="21"/>
+              </w:rPr>
+            </w:pPr>
+            <w:proofErr w:type="spellStart"/>
+            <w:r>
+              <w:rPr>
+                <w:rFonts w:ascii="Verdana" w:hAnsi="Verdana"/>
+                <w:b/>
+                <w:bCs/>
+                <w:color w:val="000000"/>
+                <w:sz w:val="21"/>
+                <w:szCs w:val="21"/>
+              </w:rPr>
+              <w:t>ProductID</w:t>
+            </w:r>
+            <w:proofErr w:type="spellEnd"/>
+          </w:p>
+        </w:tc>
+        <w:tc>
+          <w:tcPr>
+            <w:tcW w:w="0" w:type="auto"/>
+            <w:shd w:val="clear" w:color="auto" w:fill="FFFFFF"/>
+            <w:tcMar>
+              <w:top w:w="120" w:type="dxa"/>
+              <w:left w:w="120" w:type="dxa"/>
               <w:bottom w:w="120" w:type="dxa"/>
               <w:right w:w="120" w:type="dxa"/>
             </w:tcMar>
@@ -1976,10 +1976,84 @@
             </w:r>
           </w:p>
         </w:tc>
+        <w:tc>
+          <w:tcPr>
+            <w:tcW w:w="0" w:type="auto"/>
+            <w:shd w:val="clear" w:color="auto" w:fill="FFFFFF"/>
+            <w:tcMar>
+              <w:top w:w="120" w:type="dxa"/>
+              <w:left w:w="120" w:type="dxa"/>
+              <w:bottom w:w="120" w:type="dxa"/>
+              <w:right w:w="120" w:type="dxa"/>
+            </w:tcMar>
+            <w:hideMark/>
+          </w:tcPr>
+          <w:p>
+            <w:pPr>
+              <w:spacing w:before="300" w:after="300"/>
+              <w:rPr>
+                <w:rFonts w:ascii="Verdana" w:hAnsi="Verdana"/>
+                <w:b/>
+                <w:bCs/>
+                <w:color w:val="000000"/>
+                <w:sz w:val="21"/>
+                <w:szCs w:val="21"/>
+              </w:rPr>
+            </w:pPr>
+            <w:r>
+              <w:rPr>
+                <w:rFonts w:ascii="Verdana" w:hAnsi="Verdana"/>
+                <w:b/>
+                <w:bCs/>
+                <w:color w:val="000000"/>
+                <w:sz w:val="21"/>
+                <w:szCs w:val="21"/>
+              </w:rPr>
+              <w:t>Unit</w:t>
+            </w:r>
+          </w:p>
+        </w:tc>
+        <w:tc>
+          <w:tcPr>
+            <w:tcW w:w="0" w:type="auto"/>
+            <w:shd w:val="clear" w:color="auto" w:fill="FFFFFF"/>
+            <w:tcMar>
+              <w:top w:w="120" w:type="dxa"/>
+              <w:left w:w="120" w:type="dxa"/>
+              <w:bottom w:w="120" w:type="dxa"/>
+              <w:right w:w="120" w:type="dxa"/>
+            </w:tcMar>
+            <w:hideMark/>
+          </w:tcPr>
+          <w:p>
+            <w:pPr>
+              <w:spacing w:before="300" w:after="300"/>
+              <w:rPr>
+                <w:rFonts w:ascii="Verdana" w:hAnsi="Verdana"/>
+                <w:b/>
+                <w:bCs/>
+                <w:color w:val="000000"/>
+                <w:sz w:val="21"/>
+                <w:szCs w:val="21"/>
+              </w:rPr>
+            </w:pPr>
+            <w:r>
+              <w:rPr>
+                <w:rFonts w:ascii="Verdana" w:hAnsi="Verdana"/>
+                <w:b/>
+                <w:bCs/>
+                <w:color w:val="000000"/>
+                <w:sz w:val="21"/>
+                <w:szCs w:val="21"/>
+              </w:rPr>
+              <w:t>Price</w:t>
+            </w:r>
+          </w:p>
+        </w:tc>
       </w:tr>
       <w:tr>
         <w:trPr>
-          <w:trHeight w:val="725"/>
+          <w:trHeight w:val="740"/>
         </w:trPr>
         <w:tc>
           <w:tcPr>
@@ -2010,7 +2084,106 @@
                 <w:sz w:val="21"/>
                 <w:szCs w:val="21"/>
               </w:rPr>
+              <w:t>35</w:t>
+            </w:r>
+          </w:p>
+        </w:tc>
+        <w:tc>
+          <w:tcPr>
+            <w:tcW w:w="0" w:type="auto"/>
+            <w:shd w:val="clear" w:color="auto" w:fill="E7E9EB"/>
+            <w:tcMar>
+              <w:top w:w="120" w:type="dxa"/>
+              <w:left w:w="120" w:type="dxa"/>
+              <w:bottom w:w="120" w:type="dxa"/>
+              <w:right w:w="120" w:type="dxa"/>
+            </w:tcMar>
+            <w:hideMark/>
+          </w:tcPr>
+          <w:p>
+            <w:pPr>
+              <w:spacing w:before="300" w:after="300"/>
+              <w:rPr>
+                <w:rFonts w:ascii="Verdana" w:hAnsi="Verdana"/>
+                <w:color w:val="000000"/>
+                <w:sz w:val="21"/>
+                <w:szCs w:val="21"/>
+              </w:rPr>
+            </w:pPr>
+            <w:r>
+              <w:rPr>
+                <w:rFonts w:ascii="Verdana" w:hAnsi="Verdana"/>
+                <w:color w:val="000000"/>
+                <w:sz w:val="21"/>
+                <w:szCs w:val="21"/>
+              </w:rPr>
               <w:t>Steeleye Stout</w:t>
+            </w:r>
+          </w:p>
+        </w:tc>
+        <w:tc>
+          <w:tcPr>
+            <w:tcW w:w="0" w:type="auto"/>
+            <w:shd w:val="clear" w:color="auto" w:fill="E7E9EB"/>
+            <w:tcMar>
+              <w:top w:w="120" w:type="dxa"/>
+              <w:left w:w="120" w:type="dxa"/>
+              <w:bottom w:w="120" w:type="dxa"/>
+              <w:right w:w="120" w:type="dxa"/>
+            </w:tcMar>
+            <w:hideMark/>
+          </w:tcPr>
+          <w:p>
+            <w:pPr>
+              <w:spacing w:before="300" w:after="300"/>
+              <w:rPr>
+                <w:rFonts w:ascii="Verdana" w:hAnsi="Verdana"/>
+                <w:color w:val="000000"/>
+                <w:sz w:val="21"/>
+                <w:szCs w:val="21"/>
+              </w:rPr>
+            </w:pPr>
+            <w:r>
+              <w:rPr>
+                <w:rFonts w:ascii="Verdana" w:hAnsi="Verdana"/>
+                <w:color w:val="000000"/>
+                <w:sz w:val="21"/>
+                <w:szCs w:val="21"/>
+              </w:rPr>
+              <w:t>24 - 12 oz bottles</w:t>
+            </w:r>
+          </w:p>
+        </w:tc>
+        <w:tc>
+          <w:tcPr>
+            <w:tcW w:w="0" w:type="auto"/>
+            <w:shd w:val="clear" w:color="auto" w:fill="E7E9EB"/>
+            <w:tcMar>
+              <w:top w:w="120" w:type="dxa"/>
+              <w:left w:w="120" w:type="dxa"/>
+              <w:bottom w:w="120" w:type="dxa"/>
+              <w:right w:w="120" w:type="dxa"/>
+            </w:tcMar>
+            <w:hideMark/>
+          </w:tcPr>
+          <w:p>
+            <w:pPr>
+              <w:spacing w:before="300" w:after="300"/>
+              <w:rPr>
+                <w:rFonts w:ascii="Verdana" w:hAnsi="Verdana"/>
+                <w:color w:val="000000"/>
+                <w:sz w:val="21"/>
+                <w:szCs w:val="21"/>
+              </w:rPr>
+            </w:pPr>
+            <w:r>
+              <w:rPr>
+                <w:rFonts w:ascii="Verdana" w:hAnsi="Verdana"/>
+                <w:color w:val="000000"/>
+                <w:sz w:val="21"/>
+                <w:szCs w:val="21"/>
+              </w:rPr>
+              <w:t>18</w:t>
             </w:r>
           </w:p>
         </w:tc>

</xml_diff>